<commit_message>
updated title casing on the word template
</commit_message>
<xml_diff>
--- a/assets/templates/INK_general-template_2020.docx
+++ b/assets/templates/INK_general-template_2020.docx
@@ -6,8 +6,6 @@
       <w:pPr>
         <w:pStyle w:val="Heading4"/>
       </w:pPr>
-      <w:bookmarkStart w:id="0" w:name="_GoBack"/>
-      <w:bookmarkEnd w:id="0"/>
       <w:r>
         <w:t>CLIENT NAME | 00.00.00</w:t>
       </w:r>
@@ -21,8 +19,34 @@
         <w:t xml:space="preserve">Heading </w:t>
       </w:r>
       <w:r>
-        <w:t xml:space="preserve">1. You just typed the client name above so don’t put it here too. </w:t>
-      </w:r>
+        <w:t>1</w:t>
+      </w:r>
+      <w:r>
+        <w:t xml:space="preserve"> –</w:t>
+      </w:r>
+      <w:r>
+        <w:t xml:space="preserve"> </w:t>
+      </w:r>
+      <w:r>
+        <w:t>Title Case</w:t>
+      </w:r>
+      <w:r>
+        <w:t>;</w:t>
+      </w:r>
+      <w:r>
+        <w:t xml:space="preserve"> </w:t>
+      </w:r>
+      <w:r>
+        <w:t>Write</w:t>
+      </w:r>
+      <w:r>
+        <w:t xml:space="preserve"> the Client Name</w:t>
+      </w:r>
+      <w:r>
+        <w:t xml:space="preserve"> Above, Not Here</w:t>
+      </w:r>
+      <w:bookmarkStart w:id="0" w:name="_GoBack"/>
+      <w:bookmarkEnd w:id="0"/>
     </w:p>
     <w:p>
       <w:pPr>
@@ -37,7 +61,7 @@
         <mc:AlternateContent>
           <mc:Choice Requires="wps">
             <w:drawing>
-              <wp:anchor distT="0" distB="0" distL="114300" distR="114300" simplePos="0" relativeHeight="251659264" behindDoc="0" locked="0" layoutInCell="1" allowOverlap="1" wp14:anchorId="51C08767" wp14:editId="4D4F3C79">
+              <wp:anchor distT="0" distB="0" distL="114300" distR="114300" simplePos="0" relativeHeight="251659264" behindDoc="0" locked="0" layoutInCell="1" allowOverlap="1" wp14:anchorId="7C31F5CA" wp14:editId="23AF34AE">
                 <wp:simplePos x="0" y="0"/>
                 <wp:positionH relativeFrom="column">
                   <wp:posOffset>0</wp:posOffset>
@@ -91,7 +115,15 @@
     </w:p>
     <w:p>
       <w:r>
-        <w:t>This very first paragraph should be some sort of intro, some sort of overview to the point you’re trying to make. It might be a situation analysis; it might be a recap of the recommendation you’ll include more details on below. Whatever it is, it’s important – this is top billing! – and it’s not redundant. It’s not boring and it’s not overkill. Less is more, people! If you can’t make this work as a paragraph then one line will most certainly do.</w:t>
+        <w:t xml:space="preserve">This very first paragraph should be some sort of intro, some sort of overview to the point you’re trying to make. It might be a situation analysis; it might be a recap of the recommendation you’ll include more details on below. Whatever it is, it’s important – this is top billing! – and it’s not redundant. It’s not boring and it’s not overkill. Less is more, people! If you can’t make this work as a </w:t>
+      </w:r>
+      <w:proofErr w:type="gramStart"/>
+      <w:r>
+        <w:t>paragraph</w:t>
+      </w:r>
+      <w:proofErr w:type="gramEnd"/>
+      <w:r>
+        <w:t xml:space="preserve"> then one line will most certainly do.</w:t>
       </w:r>
     </w:p>
     <w:p>
@@ -99,12 +131,46 @@
         <w:pStyle w:val="Heading2"/>
       </w:pPr>
       <w:r>
-        <w:t>Heading 2 – Introduces major sections of content</w:t>
+        <w:t xml:space="preserve">Heading 2 – Introduces </w:t>
+      </w:r>
+      <w:r>
+        <w:t>M</w:t>
+      </w:r>
+      <w:r>
+        <w:t xml:space="preserve">ajor </w:t>
+      </w:r>
+      <w:r>
+        <w:t>Se</w:t>
+      </w:r>
+      <w:r>
+        <w:t xml:space="preserve">ctions of </w:t>
+      </w:r>
+      <w:r>
+        <w:t>C</w:t>
+      </w:r>
+      <w:r>
+        <w:t>ontent</w:t>
       </w:r>
     </w:p>
     <w:p>
       <w:r>
-        <w:t xml:space="preserve">I don’t think I need to introduce this, but I’m going to just go out on a limb here and say this is greeking, lots of greeking, this is not meant to actually say anything. </w:t>
+        <w:t xml:space="preserve">I don’t think I need to introduce this, but I’m going to just go out on a limb here and say this is </w:t>
+      </w:r>
+      <w:proofErr w:type="spellStart"/>
+      <w:r>
+        <w:t>greeking</w:t>
+      </w:r>
+      <w:proofErr w:type="spellEnd"/>
+      <w:r>
+        <w:t xml:space="preserve">, lots of </w:t>
+      </w:r>
+      <w:proofErr w:type="spellStart"/>
+      <w:r>
+        <w:t>greeking</w:t>
+      </w:r>
+      <w:proofErr w:type="spellEnd"/>
+      <w:r>
+        <w:t xml:space="preserve">, this is not meant to actually say anything. </w:t>
       </w:r>
       <w:r>
         <w:t>C</w:t>
@@ -124,10 +190,97 @@
         <w:pStyle w:val="Heading3"/>
       </w:pPr>
       <w:r>
-        <w:t>Heading 3 – Introduces sub-sections of content</w:t>
-      </w:r>
-      <w:r>
-        <w:t xml:space="preserve"> (but if you don’t have sub-sections, don’t use this)</w:t>
+        <w:t xml:space="preserve">Heading 3 – Introduces </w:t>
+      </w:r>
+      <w:r>
+        <w:t>Su</w:t>
+      </w:r>
+      <w:r>
+        <w:t>b-</w:t>
+      </w:r>
+      <w:r>
+        <w:t>S</w:t>
+      </w:r>
+      <w:r>
+        <w:t xml:space="preserve">ections of </w:t>
+      </w:r>
+      <w:r>
+        <w:t>C</w:t>
+      </w:r>
+      <w:r>
+        <w:t>ontent</w:t>
+      </w:r>
+      <w:r>
+        <w:t xml:space="preserve"> (</w:t>
+      </w:r>
+      <w:r>
+        <w:t>B</w:t>
+      </w:r>
+      <w:r>
+        <w:t xml:space="preserve">ut </w:t>
+      </w:r>
+      <w:r>
+        <w:t>If</w:t>
+      </w:r>
+      <w:r>
+        <w:t xml:space="preserve"> </w:t>
+      </w:r>
+      <w:r>
+        <w:t>Y</w:t>
+      </w:r>
+      <w:r>
+        <w:t xml:space="preserve">ou </w:t>
+      </w:r>
+      <w:r>
+        <w:t>Do</w:t>
+      </w:r>
+      <w:r>
+        <w:t xml:space="preserve">n’t </w:t>
+      </w:r>
+      <w:r>
+        <w:t>Ha</w:t>
+      </w:r>
+      <w:r>
+        <w:t xml:space="preserve">ve </w:t>
+      </w:r>
+      <w:r>
+        <w:t>S</w:t>
+      </w:r>
+      <w:r>
+        <w:t>ub-</w:t>
+      </w:r>
+      <w:r>
+        <w:t>S</w:t>
+      </w:r>
+      <w:r>
+        <w:t xml:space="preserve">ections, </w:t>
+      </w:r>
+      <w:r>
+        <w:t>D</w:t>
+      </w:r>
+      <w:r>
+        <w:t xml:space="preserve">on’t </w:t>
+      </w:r>
+      <w:r>
+        <w:t>U</w:t>
+      </w:r>
+      <w:r>
+        <w:t xml:space="preserve">se </w:t>
+      </w:r>
+      <w:r>
+        <w:t>T</w:t>
+      </w:r>
+      <w:r>
+        <w:t>h</w:t>
+      </w:r>
+      <w:r>
+        <w:t>e</w:t>
+      </w:r>
+      <w:r>
+        <w:t>se</w:t>
+      </w:r>
+      <w:r>
+        <w:t>)</w:t>
       </w:r>
     </w:p>
     <w:p>
@@ -135,7 +288,15 @@
         <w:t xml:space="preserve">Another paragraph of body copy, </w:t>
       </w:r>
       <w:r>
-        <w:t xml:space="preserve">another paragraph of greeking; </w:t>
+        <w:t xml:space="preserve">another paragraph of </w:t>
+      </w:r>
+      <w:proofErr w:type="spellStart"/>
+      <w:r>
+        <w:t>greeking</w:t>
+      </w:r>
+      <w:proofErr w:type="spellEnd"/>
+      <w:r>
+        <w:t xml:space="preserve">; </w:t>
       </w:r>
       <w:r>
         <w:t>collaboratively administrate empowered markets via plug-and-play networks Dynamically procrastinate B2C users after installed base benefits. Dramatically visualize customer directed convergence without the revolutionary ROI. Efficiently unleash cross-media information without cross-media value. Quickly maximize timely deliverables for real-time schemas. Dramatically maintain clicks-and-mortar solutions without functional solutions.</w:t>
@@ -475,7 +636,7 @@
       <mc:AlternateContent>
         <mc:Choice Requires="wps">
           <w:drawing>
-            <wp:anchor distT="0" distB="0" distL="114300" distR="114300" simplePos="0" relativeHeight="251659264" behindDoc="0" locked="0" layoutInCell="1" allowOverlap="1" wp14:anchorId="4D179FC9" wp14:editId="127FCD56">
+            <wp:anchor distT="0" distB="0" distL="114300" distR="114300" simplePos="0" relativeHeight="251659264" behindDoc="0" locked="0" layoutInCell="1" allowOverlap="1" wp14:anchorId="7F99E946" wp14:editId="4E971C0A">
               <wp:simplePos x="0" y="0"/>
               <wp:positionH relativeFrom="column">
                 <wp:posOffset>0</wp:posOffset>
@@ -547,7 +708,7 @@
         <w:noProof/>
       </w:rPr>
       <w:drawing>
-        <wp:anchor distT="0" distB="0" distL="114300" distR="114300" simplePos="0" relativeHeight="251661312" behindDoc="1" locked="0" layoutInCell="1" allowOverlap="1" wp14:anchorId="1C136C6E" wp14:editId="4670CF8C">
+        <wp:anchor distT="0" distB="0" distL="114300" distR="114300" simplePos="0" relativeHeight="251661312" behindDoc="1" locked="0" layoutInCell="1" allowOverlap="1" wp14:anchorId="161B7DFB" wp14:editId="37BCD190">
           <wp:simplePos x="0" y="0"/>
           <wp:positionH relativeFrom="column">
             <wp:posOffset>0</wp:posOffset>
@@ -1235,7 +1396,7 @@
     </w:rPrDefault>
     <w:pPrDefault/>
   </w:docDefaults>
-  <w:latentStyles w:defLockedState="0" w:defUIPriority="99" w:defSemiHidden="0" w:defUnhideWhenUsed="0" w:defQFormat="0" w:count="377">
+  <w:latentStyles w:defLockedState="0" w:defUIPriority="99" w:defSemiHidden="0" w:defUnhideWhenUsed="0" w:defQFormat="0" w:count="376">
     <w:lsdException w:name="Normal" w:uiPriority="0" w:qFormat="1"/>
     <w:lsdException w:name="heading 1" w:uiPriority="9" w:qFormat="1"/>
     <w:lsdException w:name="heading 2" w:semiHidden="1" w:uiPriority="9" w:unhideWhenUsed="1" w:qFormat="1"/>
@@ -1612,7 +1773,6 @@
     <w:lsdException w:name="Hashtag" w:semiHidden="1" w:unhideWhenUsed="1"/>
     <w:lsdException w:name="Unresolved Mention" w:semiHidden="1" w:unhideWhenUsed="1"/>
     <w:lsdException w:name="Smart Link" w:semiHidden="1" w:unhideWhenUsed="1"/>
-    <w:lsdException w:name="Smart Link Error" w:semiHidden="1" w:unhideWhenUsed="1"/>
   </w:latentStyles>
   <w:style w:type="paragraph" w:default="1" w:styleId="Normal">
     <w:name w:val="Normal"/>
@@ -2000,6 +2160,36 @@
     <w:link w:val="Footer"/>
     <w:uiPriority w:val="99"/>
     <w:rsid w:val="001A3BBE"/>
+  </w:style>
+  <w:style w:type="paragraph" w:styleId="BalloonText">
+    <w:name w:val="Balloon Text"/>
+    <w:basedOn w:val="Normal"/>
+    <w:link w:val="BalloonTextChar"/>
+    <w:uiPriority w:val="99"/>
+    <w:semiHidden/>
+    <w:unhideWhenUsed/>
+    <w:rsid w:val="00652BED"/>
+    <w:pPr>
+      <w:spacing w:after="0" w:line="240" w:lineRule="auto"/>
+    </w:pPr>
+    <w:rPr>
+      <w:rFonts w:ascii="Times New Roman" w:hAnsi="Times New Roman" w:cs="Times New Roman"/>
+      <w:szCs w:val="18"/>
+    </w:rPr>
+  </w:style>
+  <w:style w:type="character" w:customStyle="1" w:styleId="BalloonTextChar">
+    <w:name w:val="Balloon Text Char"/>
+    <w:basedOn w:val="DefaultParagraphFont"/>
+    <w:link w:val="BalloonText"/>
+    <w:uiPriority w:val="99"/>
+    <w:semiHidden/>
+    <w:rsid w:val="00652BED"/>
+    <w:rPr>
+      <w:rFonts w:ascii="Times New Roman" w:eastAsia="Calibri" w:hAnsi="Times New Roman" w:cs="Times New Roman"/>
+      <w:color w:val="2F2F2E" w:themeColor="text1"/>
+      <w:sz w:val="18"/>
+      <w:szCs w:val="18"/>
+    </w:rPr>
   </w:style>
 </w:styles>
 </file>

</xml_diff>